<commit_message>
Update F360 - Especificação de Caso de Uso (Cadastrar Ativos).docx
</commit_message>
<xml_diff>
--- a/F360 - Finance360/Desenvolvimento/1.Requisitos/Casos de Uso/F360 - Especificação de Caso de Uso (Cadastrar Ativos).docx
+++ b/F360 - Finance360/Desenvolvimento/1.Requisitos/Casos de Uso/F360 - Especificação de Caso de Uso (Cadastrar Ativos).docx
@@ -987,7 +987,13 @@
           </w:tcPr>
           <w:p>
             <w:r>
-              <w:t>[Descrever as principais alterações realizadas no documento, evidenciando as seções ou capítulos alterados]</w:t>
+              <w:t xml:space="preserve">Primeira versão da documentação referente ao sistema de </w:t>
+            </w:r>
+            <w:r>
+              <w:t>cadastro de ativos</w:t>
+            </w:r>
+            <w:r>
+              <w:t>.</w:t>
             </w:r>
           </w:p>
         </w:tc>
@@ -1978,7 +1984,7 @@
       </w:pPr>
       <w:r>
         <w:lastRenderedPageBreak/>
-        <w:t>&lt;Nome do Caso de Uso&gt;</w:t>
+        <w:t>cadastrar ativos</w:t>
       </w:r>
     </w:p>
     <w:p>
@@ -3012,7 +3018,7 @@
               <v:shape id="_x0000_i1025" type="#_x0000_t75" style="width:61.5pt;height:34.5pt">
                 <v:imagedata r:id="rId1" o:title=""/>
               </v:shape>
-              <o:OLEObject Type="Embed" ProgID="Word.Picture.8" ShapeID="_x0000_i1025" DrawAspect="Content" ObjectID="_1795458794" r:id="rId2"/>
+              <o:OLEObject Type="Embed" ProgID="Word.Picture.8" ShapeID="_x0000_i1025" DrawAspect="Content" ObjectID="_1795497905" r:id="rId2"/>
             </w:object>
           </w:r>
         </w:p>
@@ -5522,10 +5528,9 @@
     <w:altName w:val="ＭＳ 明朝"/>
     <w:panose1 w:val="02020609040205080304"/>
     <w:charset w:val="80"/>
-    <w:family w:val="roman"/>
-    <w:notTrueType/>
+    <w:family w:val="modern"/>
     <w:pitch w:val="fixed"/>
-    <w:sig w:usb0="00000000" w:usb1="08070000" w:usb2="00000010" w:usb3="00000000" w:csb0="00020000" w:csb1="00000000"/>
+    <w:sig w:usb0="E00002FF" w:usb1="6AC7FDFB" w:usb2="08000012" w:usb3="00000000" w:csb0="0002009F" w:csb1="00000000"/>
   </w:font>
   <w:font w:name="Arial Unicode MS">
     <w:panose1 w:val="020B0604020202020204"/>
@@ -5546,7 +5551,7 @@
     <w:charset w:val="00"/>
     <w:family w:val="swiss"/>
     <w:pitch w:val="variable"/>
-    <w:sig w:usb0="E4002EFF" w:usb1="C000247B" w:usb2="00000009" w:usb3="00000000" w:csb0="000001FF" w:csb1="00000000"/>
+    <w:sig w:usb0="E4002EFF" w:usb1="C200247B" w:usb2="00000009" w:usb3="00000000" w:csb0="000001FF" w:csb1="00000000"/>
   </w:font>
   <w:font w:name="Verdana">
     <w:panose1 w:val="020B0604030504040204"/>
@@ -5567,7 +5572,19 @@
     <w:charset w:val="00"/>
     <w:family w:val="swiss"/>
     <w:pitch w:val="variable"/>
-    <w:sig w:usb0="E4002EFF" w:usb1="C000247B" w:usb2="00000009" w:usb3="00000000" w:csb0="000001FF" w:csb1="00000000"/>
+    <w:sig w:usb0="E4002EFF" w:usb1="C200247B" w:usb2="00000009" w:usb3="00000000" w:csb0="000001FF" w:csb1="00000000"/>
+  </w:font>
+  <w:font w:name="Aptos">
+    <w:charset w:val="00"/>
+    <w:family w:val="swiss"/>
+    <w:pitch w:val="variable"/>
+    <w:sig w:usb0="20000287" w:usb1="00000003" w:usb2="00000000" w:usb3="00000000" w:csb0="0000019F" w:csb1="00000000"/>
+  </w:font>
+  <w:font w:name="Aptos Display">
+    <w:charset w:val="00"/>
+    <w:family w:val="swiss"/>
+    <w:pitch w:val="variable"/>
+    <w:sig w:usb0="20000287" w:usb1="00000003" w:usb2="00000000" w:usb3="00000000" w:csb0="0000019F" w:csb1="00000000"/>
   </w:font>
 </w:fonts>
 </file>
@@ -5589,7 +5606,10 @@
   </w:compat>
   <w:rsids>
     <w:rsidRoot w:val="00FC7B68"/>
+    <w:rsid w:val="002A6998"/>
+    <w:rsid w:val="00B03FCA"/>
     <w:rsid w:val="00B35774"/>
+    <w:rsid w:val="00DD621C"/>
     <w:rsid w:val="00FC7B68"/>
   </w:rsids>
   <m:mathPr>

</xml_diff>